<commit_message>
A few corrections after the previous fixes
</commit_message>
<xml_diff>
--- a/docs/ml_methods.docx
+++ b/docs/ml_methods.docx
@@ -11296,7 +11296,7 @@
         <w:rPr>
           <w:rStyle w:val="CommentTok"/>
         </w:rPr>
-        <w:t xml:space="preserve"># Sanity check for alignment</w:t>
+        <w:t xml:space="preserve">#  Sanity Check</w:t>
       </w:r>
       <w:r>
         <w:br/>
@@ -11404,7 +11404,7 @@
         <w:rPr>
           <w:rStyle w:val="CommentTok"/>
         </w:rPr>
-        <w:t xml:space="preserve">#  Combine features, coefficients, and importances</w:t>
+        <w:t xml:space="preserve"># Combined DataFrame</w:t>
       </w:r>
       <w:r>
         <w:br/>
@@ -11461,7 +11461,7 @@
         <w:rPr>
           <w:rStyle w:val="StringTok"/>
         </w:rPr>
-        <w:t xml:space="preserve">'LR_Coefficient'</w:t>
+        <w:t xml:space="preserve">'MLR_Coefficient'</w:t>
       </w:r>
       <w:r>
         <w:rPr>
@@ -11509,7 +11509,7 @@
         <w:rPr>
           <w:rStyle w:val="CommentTok"/>
         </w:rPr>
-        <w:t xml:space="preserve"># Filter out zero coefficients</w:t>
+        <w:t xml:space="preserve"># Remove zero coefficients from MLR</w:t>
       </w:r>
       <w:r>
         <w:br/>
@@ -11536,7 +11536,7 @@
         <w:rPr>
           <w:rStyle w:val="StringTok"/>
         </w:rPr>
-        <w:t xml:space="preserve">'LR_Coefficient'</w:t>
+        <w:t xml:space="preserve">'MLR_Coefficient'</w:t>
       </w:r>
       <w:r>
         <w:rPr>
@@ -11578,7 +11578,7 @@
         <w:rPr>
           <w:rStyle w:val="CommentTok"/>
         </w:rPr>
-        <w:t xml:space="preserve"># Adding impact type (positive or negative only)</w:t>
+        <w:t xml:space="preserve"># Impact Type (Positive / Negative only)</w:t>
       </w:r>
       <w:r>
         <w:br/>
@@ -11617,7 +11617,7 @@
         <w:rPr>
           <w:rStyle w:val="StringTok"/>
         </w:rPr>
-        <w:t xml:space="preserve">'LR_Coefficient'</w:t>
+        <w:t xml:space="preserve">'MLR_Coefficient'</w:t>
       </w:r>
       <w:r>
         <w:rPr>
@@ -11749,7 +11749,7 @@
         <w:rPr>
           <w:rStyle w:val="StringTok"/>
         </w:rPr>
-        <w:t xml:space="preserve">'LR_Coefficient'</w:t>
+        <w:t xml:space="preserve">'MLR_Coefficient'</w:t>
       </w:r>
       <w:r>
         <w:rPr>
@@ -11773,7 +11773,7 @@
         <w:rPr>
           <w:rStyle w:val="StringTok"/>
         </w:rPr>
-        <w:t xml:space="preserve">'LR_Coefficient'</w:t>
+        <w:t xml:space="preserve">'MLR_Coefficient'</w:t>
       </w:r>
       <w:r>
         <w:rPr>
@@ -11884,7 +11884,7 @@
         <w:rPr>
           <w:rStyle w:val="CommentTok"/>
         </w:rPr>
-        <w:t xml:space="preserve"># Positive coefficients (highest impact)</w:t>
+        <w:t xml:space="preserve"># Top 15 Positive Features by MLR Coefficient</w:t>
       </w:r>
       <w:r>
         <w:br/>
@@ -11971,7 +11971,7 @@
         <w:rPr>
           <w:rStyle w:val="StringTok"/>
         </w:rPr>
-        <w:t xml:space="preserve">'LR_Coefficient'</w:t>
+        <w:t xml:space="preserve">'MLR_Coefficient'</w:t>
       </w:r>
       <w:r>
         <w:rPr>
@@ -12049,7 +12049,7 @@
         <w:rPr>
           <w:rStyle w:val="StringTok"/>
         </w:rPr>
-        <w:t xml:space="preserve">"Top 15 Features by Multiple linear regression Coefficient (Positive Impact):"</w:t>
+        <w:t xml:space="preserve">"Top 15 Features by Multiple Linear Regression Coefficient (Positive Impact):"</w:t>
       </w:r>
       <w:r>
         <w:rPr>
@@ -12088,7 +12088,7 @@
         <w:rPr>
           <w:rStyle w:val="StringTok"/>
         </w:rPr>
-        <w:t xml:space="preserve">'LR_Coefficient'</w:t>
+        <w:t xml:space="preserve">'MLR_Coefficient'</w:t>
       </w:r>
       <w:r>
         <w:rPr>
@@ -12136,7 +12136,7 @@
         <w:rPr>
           <w:rStyle w:val="CommentTok"/>
         </w:rPr>
-        <w:t xml:space="preserve"># Negative coefficients (lowest impact)</w:t>
+        <w:t xml:space="preserve">#  Top 15 Negative Features by MLR Coefficient</w:t>
       </w:r>
       <w:r>
         <w:br/>
@@ -12223,7 +12223,7 @@
         <w:rPr>
           <w:rStyle w:val="StringTok"/>
         </w:rPr>
-        <w:t xml:space="preserve">'LR_Coefficient'</w:t>
+        <w:t xml:space="preserve">'MLR_Coefficient'</w:t>
       </w:r>
       <w:r>
         <w:rPr>
@@ -12313,7 +12313,7 @@
         <w:rPr>
           <w:rStyle w:val="StringTok"/>
         </w:rPr>
-        <w:t xml:space="preserve">Top 15 Features by Multiple linear regression Coefficient (Negative Impact):"</w:t>
+        <w:t xml:space="preserve">Top 15 Features by Multiple Linear Regression Coefficient (Negative Impact):"</w:t>
       </w:r>
       <w:r>
         <w:rPr>
@@ -12352,7 +12352,7 @@
         <w:rPr>
           <w:rStyle w:val="StringTok"/>
         </w:rPr>
-        <w:t xml:space="preserve">'LR_Coefficient'</w:t>
+        <w:t xml:space="preserve">'MLR_Coefficient'</w:t>
       </w:r>
       <w:r>
         <w:rPr>
@@ -12398,6 +12398,87 @@
       </w:r>
       <w:r>
         <w:rPr>
+          <w:rStyle w:val="CommentTok"/>
+        </w:rPr>
+        <w:t xml:space="preserve"># Top 15 Features by Random Forest Importance</w:t>
+      </w:r>
+      <w:r>
+        <w:br/>
+      </w:r>
+      <w:r>
+        <w:rPr>
+          <w:rStyle w:val="NormalTok"/>
+        </w:rPr>
+        <w:t xml:space="preserve">top_rf </w:t>
+      </w:r>
+      <w:r>
+        <w:rPr>
+          <w:rStyle w:val="OperatorTok"/>
+        </w:rPr>
+        <w:t xml:space="preserve">=</w:t>
+      </w:r>
+      <w:r>
+        <w:rPr>
+          <w:rStyle w:val="NormalTok"/>
+        </w:rPr>
+        <w:t xml:space="preserve"> coef_comparison.sort_values(by</w:t>
+      </w:r>
+      <w:r>
+        <w:rPr>
+          <w:rStyle w:val="OperatorTok"/>
+        </w:rPr>
+        <w:t xml:space="preserve">=</w:t>
+      </w:r>
+      <w:r>
+        <w:rPr>
+          <w:rStyle w:val="StringTok"/>
+        </w:rPr>
+        <w:t xml:space="preserve">'RF_Importance'</w:t>
+      </w:r>
+      <w:r>
+        <w:rPr>
+          <w:rStyle w:val="NormalTok"/>
+        </w:rPr>
+        <w:t xml:space="preserve">, ascending</w:t>
+      </w:r>
+      <w:r>
+        <w:rPr>
+          <w:rStyle w:val="OperatorTok"/>
+        </w:rPr>
+        <w:t xml:space="preserve">=</w:t>
+      </w:r>
+      <w:r>
+        <w:rPr>
+          <w:rStyle w:val="VariableTok"/>
+        </w:rPr>
+        <w:t xml:space="preserve">False</w:t>
+      </w:r>
+      <w:r>
+        <w:rPr>
+          <w:rStyle w:val="NormalTok"/>
+        </w:rPr>
+        <w:t xml:space="preserve">).head(</w:t>
+      </w:r>
+      <w:r>
+        <w:rPr>
+          <w:rStyle w:val="DecValTok"/>
+        </w:rPr>
+        <w:t xml:space="preserve">15</w:t>
+      </w:r>
+      <w:r>
+        <w:rPr>
+          <w:rStyle w:val="NormalTok"/>
+        </w:rPr>
+        <w:t xml:space="preserve">)</w:t>
+      </w:r>
+      <w:r>
+        <w:br/>
+      </w:r>
+      <w:r>
+        <w:br/>
+      </w:r>
+      <w:r>
+        <w:rPr>
           <w:rStyle w:val="BuiltInTok"/>
         </w:rPr>
         <w:t xml:space="preserve">print</w:t>
@@ -12410,6 +12491,117 @@
       </w:r>
       <w:r>
         <w:rPr>
+          <w:rStyle w:val="StringTok"/>
+        </w:rPr>
+        <w:t xml:space="preserve">"</w:t>
+      </w:r>
+      <w:r>
+        <w:rPr>
+          <w:rStyle w:val="CharTok"/>
+        </w:rPr>
+        <w:t xml:space="preserve">\n</w:t>
+      </w:r>
+      <w:r>
+        <w:rPr>
+          <w:rStyle w:val="StringTok"/>
+        </w:rPr>
+        <w:t xml:space="preserve">Top 15 Features by Random Forest Importance:"</w:t>
+      </w:r>
+      <w:r>
+        <w:rPr>
+          <w:rStyle w:val="NormalTok"/>
+        </w:rPr>
+        <w:t xml:space="preserve">)</w:t>
+      </w:r>
+      <w:r>
+        <w:br/>
+      </w:r>
+      <w:r>
+        <w:rPr>
+          <w:rStyle w:val="BuiltInTok"/>
+        </w:rPr>
+        <w:t xml:space="preserve">print</w:t>
+      </w:r>
+      <w:r>
+        <w:rPr>
+          <w:rStyle w:val="NormalTok"/>
+        </w:rPr>
+        <w:t xml:space="preserve">(top_rf[[</w:t>
+      </w:r>
+      <w:r>
+        <w:rPr>
+          <w:rStyle w:val="StringTok"/>
+        </w:rPr>
+        <w:t xml:space="preserve">'Feature'</w:t>
+      </w:r>
+      <w:r>
+        <w:rPr>
+          <w:rStyle w:val="NormalTok"/>
+        </w:rPr>
+        <w:t xml:space="preserve">, </w:t>
+      </w:r>
+      <w:r>
+        <w:rPr>
+          <w:rStyle w:val="StringTok"/>
+        </w:rPr>
+        <w:t xml:space="preserve">'RF_Importance'</w:t>
+      </w:r>
+      <w:r>
+        <w:rPr>
+          <w:rStyle w:val="NormalTok"/>
+        </w:rPr>
+        <w:t xml:space="preserve">, </w:t>
+      </w:r>
+      <w:r>
+        <w:rPr>
+          <w:rStyle w:val="StringTok"/>
+        </w:rPr>
+        <w:t xml:space="preserve">'MLR_Coefficient'</w:t>
+      </w:r>
+      <w:r>
+        <w:rPr>
+          <w:rStyle w:val="NormalTok"/>
+        </w:rPr>
+        <w:t xml:space="preserve">]].to_string(index</w:t>
+      </w:r>
+      <w:r>
+        <w:rPr>
+          <w:rStyle w:val="OperatorTok"/>
+        </w:rPr>
+        <w:t xml:space="preserve">=</w:t>
+      </w:r>
+      <w:r>
+        <w:rPr>
+          <w:rStyle w:val="VariableTok"/>
+        </w:rPr>
+        <w:t xml:space="preserve">False</w:t>
+      </w:r>
+      <w:r>
+        <w:rPr>
+          <w:rStyle w:val="NormalTok"/>
+        </w:rPr>
+        <w:t xml:space="preserve">))</w:t>
+      </w:r>
+      <w:r>
+        <w:br/>
+      </w:r>
+      <w:r>
+        <w:br/>
+      </w:r>
+      <w:r>
+        <w:rPr>
+          <w:rStyle w:val="BuiltInTok"/>
+        </w:rPr>
+        <w:t xml:space="preserve">print</w:t>
+      </w:r>
+      <w:r>
+        <w:rPr>
+          <w:rStyle w:val="NormalTok"/>
+        </w:rPr>
+        <w:t xml:space="preserve">(</w:t>
+      </w:r>
+      <w:r>
+        <w:rPr>
           <w:rStyle w:val="SpecialStringTok"/>
         </w:rPr>
         <w:t xml:space="preserve">f"</w:t>
@@ -12424,7 +12616,7 @@
         <w:rPr>
           <w:rStyle w:val="SpecialStringTok"/>
         </w:rPr>
-        <w:t xml:space="preserve">Multiple linear regression Intercept: </w:t>
+        <w:t xml:space="preserve">Multiple Linear Regression Intercept: </w:t>
       </w:r>
       <w:r>
         <w:rPr>
@@ -12476,6 +12668,15 @@
       </w:r>
       <w:r>
         <w:rPr>
+          <w:rStyle w:val="CommentTok"/>
+        </w:rPr>
+        <w:t xml:space="preserve"># Interpretation ---</w:t>
+      </w:r>
+      <w:r>
+        <w:br/>
+      </w:r>
+      <w:r>
+        <w:rPr>
           <w:rStyle w:val="BuiltInTok"/>
         </w:rPr>
         <w:t xml:space="preserve">print</w:t>
@@ -12529,7 +12730,7 @@
         <w:rPr>
           <w:rStyle w:val="StringTok"/>
         </w:rPr>
-        <w:t xml:space="preserve">"- LR Coefficients show the direction and strength of linear relationships with the target."</w:t>
+        <w:t xml:space="preserve">"- MLR Coefficients show the direction and strength of linear relationships with the target."</w:t>
       </w:r>
       <w:r>
         <w:rPr>
@@ -12584,6 +12785,33 @@
           <w:rStyle w:val="StringTok"/>
         </w:rPr>
         <w:t xml:space="preserve">"- RF Importance reflects how much each feature contributes to model accuracy (non-linear)."</w:t>
+      </w:r>
+      <w:r>
+        <w:rPr>
+          <w:rStyle w:val="NormalTok"/>
+        </w:rPr>
+        <w:t xml:space="preserve">)</w:t>
+      </w:r>
+      <w:r>
+        <w:br/>
+      </w:r>
+      <w:r>
+        <w:rPr>
+          <w:rStyle w:val="BuiltInTok"/>
+        </w:rPr>
+        <w:t xml:space="preserve">print</w:t>
+      </w:r>
+      <w:r>
+        <w:rPr>
+          <w:rStyle w:val="NormalTok"/>
+        </w:rPr>
+        <w:t xml:space="preserve">(</w:t>
+      </w:r>
+      <w:r>
+        <w:rPr>
+          <w:rStyle w:val="StringTok"/>
+        </w:rPr>
+        <w:t xml:space="preserve">"- RF does not provide directionality, but captures feature interactions and non-linear effects."</w:t>
       </w:r>
       <w:r>
         <w:rPr>
@@ -12807,7 +13035,7 @@
         <w:rPr>
           <w:rStyle w:val="VerbatimChar"/>
         </w:rPr>
-        <w:t xml:space="preserve">Top 15 Features by Multiple linear regression Coefficient (Positive Impact):</w:t>
+        <w:t xml:space="preserve">Top 15 Features by Multiple Linear Regression Coefficient (Positive Impact):</w:t>
       </w:r>
       <w:r>
         <w:br/>
@@ -12816,7 +13044,7 @@
         <w:rPr>
           <w:rStyle w:val="VerbatimChar"/>
         </w:rPr>
-        <w:t xml:space="preserve">                        Feature  LR_Coefficient  RF_Importance</w:t>
+        <w:t xml:space="preserve">                        Feature  MLR_Coefficient  RF_Importance</w:t>
       </w:r>
       <w:r>
         <w:br/>
@@ -12825,7 +13053,7 @@
         <w:rPr>
           <w:rStyle w:val="VerbatimChar"/>
         </w:rPr>
-        <w:t xml:space="preserve">               experience_years      17850.7023         0.4932</w:t>
+        <w:t xml:space="preserve">               experience_years       17850.7023         0.4932</w:t>
       </w:r>
       <w:r>
         <w:br/>
@@ -12834,7 +13062,7 @@
         <w:rPr>
           <w:rStyle w:val="VerbatimChar"/>
         </w:rPr>
-        <w:t xml:space="preserve">has_python_programming_language       5665.9793         0.0300</w:t>
+        <w:t xml:space="preserve">has_python_programming_language        5665.9793         0.0300</w:t>
       </w:r>
       <w:r>
         <w:br/>
@@ -12843,7 +13071,7 @@
         <w:rPr>
           <w:rStyle w:val="VerbatimChar"/>
         </w:rPr>
-        <w:t xml:space="preserve">        has_amazon_web_services       3354.0141         0.0361</w:t>
+        <w:t xml:space="preserve">        has_amazon_web_services        3354.0141         0.0361</w:t>
       </w:r>
       <w:r>
         <w:br/>
@@ -12852,7 +13080,7 @@
         <w:rPr>
           <w:rStyle w:val="VerbatimChar"/>
         </w:rPr>
-        <w:t xml:space="preserve">                   has_big_data       3255.5115         0.0257</w:t>
+        <w:t xml:space="preserve">                   has_big_data        3255.5115         0.0257</w:t>
       </w:r>
       <w:r>
         <w:br/>
@@ -12861,7 +13089,7 @@
         <w:rPr>
           <w:rStyle w:val="VerbatimChar"/>
         </w:rPr>
-        <w:t xml:space="preserve">    has_artificial_intelligence       1905.1339         0.0239</w:t>
+        <w:t xml:space="preserve">    has_artificial_intelligence        1905.1339         0.0239</w:t>
       </w:r>
       <w:r>
         <w:br/>
@@ -12870,7 +13098,7 @@
         <w:rPr>
           <w:rStyle w:val="VerbatimChar"/>
         </w:rPr>
-        <w:t xml:space="preserve">            has_microsoft_azure       1587.5365         0.0192</w:t>
+        <w:t xml:space="preserve">            has_microsoft_azure        1587.5365         0.0192</w:t>
       </w:r>
       <w:r>
         <w:br/>
@@ -12879,7 +13107,7 @@
         <w:rPr>
           <w:rStyle w:val="VerbatimChar"/>
         </w:rPr>
-        <w:t xml:space="preserve">           has_machine_learning       1501.0951         0.0265</w:t>
+        <w:t xml:space="preserve">           has_machine_learning        1501.0951         0.0265</w:t>
       </w:r>
       <w:r>
         <w:br/>
@@ -12888,7 +13116,7 @@
         <w:rPr>
           <w:rStyle w:val="VerbatimChar"/>
         </w:rPr>
-        <w:t xml:space="preserve">               has_data_science       1297.6624         0.0261</w:t>
+        <w:t xml:space="preserve">               has_data_science        1297.6624         0.0261</w:t>
       </w:r>
       <w:r>
         <w:br/>
@@ -12897,7 +13125,7 @@
         <w:rPr>
           <w:rStyle w:val="VerbatimChar"/>
         </w:rPr>
-        <w:t xml:space="preserve">      has_pandas_python_package        934.5885         0.0042</w:t>
+        <w:t xml:space="preserve">      has_pandas_python_package         934.5885         0.0042</w:t>
       </w:r>
       <w:r>
         <w:br/>
@@ -12906,7 +13134,7 @@
         <w:rPr>
           <w:rStyle w:val="VerbatimChar"/>
         </w:rPr>
-        <w:t xml:space="preserve">has_scikit_learn_python_package        733.9453         0.0003</w:t>
+        <w:t xml:space="preserve">has_scikit_learn_python_package         733.9453         0.0003</w:t>
       </w:r>
       <w:r>
         <w:br/>
@@ -12915,7 +13143,7 @@
         <w:rPr>
           <w:rStyle w:val="VerbatimChar"/>
         </w:rPr>
-        <w:t xml:space="preserve">              has_deep_learning        404.1220         0.0023</w:t>
+        <w:t xml:space="preserve">              has_deep_learning         404.1220         0.0023</w:t>
       </w:r>
       <w:r>
         <w:br/>
@@ -12924,7 +13152,7 @@
         <w:rPr>
           <w:rStyle w:val="VerbatimChar"/>
         </w:rPr>
-        <w:t xml:space="preserve">  has_google_cloud_platform_gcp        213.1297         0.0084</w:t>
+        <w:t xml:space="preserve">  has_google_cloud_platform_gcp         213.1297         0.0084</w:t>
       </w:r>
       <w:r>
         <w:br/>
@@ -12933,7 +13161,7 @@
         <w:rPr>
           <w:rStyle w:val="VerbatimChar"/>
         </w:rPr>
-        <w:t xml:space="preserve">                      is_remote        201.2772         0.0728</w:t>
+        <w:t xml:space="preserve">                      is_remote         201.2772         0.0728</w:t>
       </w:r>
       <w:r>
         <w:br/>
@@ -12942,7 +13170,7 @@
         <w:rPr>
           <w:rStyle w:val="VerbatimChar"/>
         </w:rPr>
-        <w:t xml:space="preserve">            has_computer_vision        130.9562         0.0006</w:t>
+        <w:t xml:space="preserve">            has_computer_vision         130.9562         0.0006</w:t>
       </w:r>
       <w:r>
         <w:br/>
@@ -12951,7 +13179,7 @@
         <w:rPr>
           <w:rStyle w:val="VerbatimChar"/>
         </w:rPr>
-        <w:t xml:space="preserve">              has_apache_hadoop         70.5746         0.0075</w:t>
+        <w:t xml:space="preserve">              has_apache_hadoop          70.5746         0.0075</w:t>
       </w:r>
       <w:r>
         <w:br/>
@@ -12963,7 +13191,7 @@
         <w:rPr>
           <w:rStyle w:val="VerbatimChar"/>
         </w:rPr>
-        <w:t xml:space="preserve">Top 15 Features by Multiple linear regression Coefficient (Negative Impact):</w:t>
+        <w:t xml:space="preserve">Top 15 Features by Multiple Linear Regression Coefficient (Negative Impact):</w:t>
       </w:r>
       <w:r>
         <w:br/>
@@ -12972,7 +13200,7 @@
         <w:rPr>
           <w:rStyle w:val="VerbatimChar"/>
         </w:rPr>
-        <w:t xml:space="preserve">                                   Feature  LR_Coefficient  RF_Importance</w:t>
+        <w:t xml:space="preserve">                                   Feature  MLR_Coefficient  RF_Importance</w:t>
       </w:r>
       <w:r>
         <w:br/>
@@ -12981,7 +13209,7 @@
         <w:rPr>
           <w:rStyle w:val="VerbatimChar"/>
         </w:rPr>
-        <w:t xml:space="preserve">                         has_data_analysis      -7222.0464         0.0426</w:t>
+        <w:t xml:space="preserve">                         has_data_analysis       -7222.0464         0.0426</w:t>
       </w:r>
       <w:r>
         <w:br/>
@@ -12990,7 +13218,7 @@
         <w:rPr>
           <w:rStyle w:val="VerbatimChar"/>
         </w:rPr>
-        <w:t xml:space="preserve">                has_r_programming_language      -2811.3382         0.0193</w:t>
+        <w:t xml:space="preserve">                has_r_programming_language       -2811.3382         0.0193</w:t>
       </w:r>
       <w:r>
         <w:br/>
@@ -12999,7 +13227,7 @@
         <w:rPr>
           <w:rStyle w:val="VerbatimChar"/>
         </w:rPr>
-        <w:t xml:space="preserve">                              has_power_bi      -1737.9884         0.0232</w:t>
+        <w:t xml:space="preserve">                              has_power_bi       -1737.9884         0.0232</w:t>
       </w:r>
       <w:r>
         <w:br/>
@@ -13008,7 +13236,7 @@
         <w:rPr>
           <w:rStyle w:val="VerbatimChar"/>
         </w:rPr>
-        <w:t xml:space="preserve">                            has_statistics      -1298.4926         0.0302</w:t>
+        <w:t xml:space="preserve">                            has_statistics       -1298.4926         0.0302</w:t>
       </w:r>
       <w:r>
         <w:br/>
@@ -13017,7 +13245,7 @@
         <w:rPr>
           <w:rStyle w:val="VerbatimChar"/>
         </w:rPr>
-        <w:t xml:space="preserve">              has_sql_programming_language      -1087.0998         0.0350</w:t>
+        <w:t xml:space="preserve">              has_sql_programming_language       -1087.0998         0.0350</w:t>
       </w:r>
       <w:r>
         <w:br/>
@@ -13026,7 +13254,7 @@
         <w:rPr>
           <w:rStyle w:val="VerbatimChar"/>
         </w:rPr>
-        <w:t xml:space="preserve">      has_pytorch_machine_learning_library       -801.3560         0.0005</w:t>
+        <w:t xml:space="preserve">      has_pytorch_machine_learning_library        -801.3560         0.0005</w:t>
       </w:r>
       <w:r>
         <w:br/>
@@ -13035,7 +13263,7 @@
         <w:rPr>
           <w:rStyle w:val="VerbatimChar"/>
         </w:rPr>
-        <w:t xml:space="preserve">has_tableau_business_intelligence_software       -789.6728         0.0372</w:t>
+        <w:t xml:space="preserve">has_tableau_business_intelligence_software        -789.6728         0.0372</w:t>
       </w:r>
       <w:r>
         <w:br/>
@@ -13044,7 +13272,7 @@
         <w:rPr>
           <w:rStyle w:val="VerbatimChar"/>
         </w:rPr>
-        <w:t xml:space="preserve">                  has_numpy_python_package       -635.2314         0.0004</w:t>
+        <w:t xml:space="preserve">                  has_numpy_python_package        -635.2314         0.0004</w:t>
       </w:r>
       <w:r>
         <w:br/>
@@ -13053,7 +13281,7 @@
         <w:rPr>
           <w:rStyle w:val="VerbatimChar"/>
         </w:rPr>
-        <w:t xml:space="preserve">                    has_data_visualization       -524.2779         0.0249</w:t>
+        <w:t xml:space="preserve">                    has_data_visualization        -524.2779         0.0249</w:t>
       </w:r>
       <w:r>
         <w:br/>
@@ -13062,7 +13290,7 @@
         <w:rPr>
           <w:rStyle w:val="VerbatimChar"/>
         </w:rPr>
-        <w:t xml:space="preserve">       has_natural_language_processing_nlp       -260.2604         0.0019</w:t>
+        <w:t xml:space="preserve">       has_natural_language_processing_nlp        -260.2604         0.0019</w:t>
       </w:r>
       <w:r>
         <w:br/>
@@ -13071,7 +13299,7 @@
         <w:rPr>
           <w:rStyle w:val="VerbatimChar"/>
         </w:rPr>
-        <w:t xml:space="preserve">                            has_tensorflow       -256.5688         0.0005</w:t>
+        <w:t xml:space="preserve">                            has_tensorflow        -256.5688         0.0005</w:t>
       </w:r>
       <w:r>
         <w:br/>
@@ -13080,7 +13308,7 @@
         <w:rPr>
           <w:rStyle w:val="VerbatimChar"/>
         </w:rPr>
-        <w:t xml:space="preserve">                          has_apache_spark       -248.2513         0.0073</w:t>
+        <w:t xml:space="preserve">                          has_apache_spark        -248.2513         0.0073</w:t>
       </w:r>
       <w:r>
         <w:br/>
@@ -13092,10 +13320,7 @@
         <w:rPr>
           <w:rStyle w:val="VerbatimChar"/>
         </w:rPr>
-        <w:t xml:space="preserve">Multiple linear regression Intercept: 117744.2020</w:t>
-      </w:r>
-      <w:r>
-        <w:br/>
+        <w:t xml:space="preserve">Top 15 Features by Random Forest Importance:</w:t>
       </w:r>
       <w:r>
         <w:br/>
@@ -13104,6 +13329,165 @@
         <w:rPr>
           <w:rStyle w:val="VerbatimChar"/>
         </w:rPr>
+        <w:t xml:space="preserve">                                   Feature  RF_Importance  MLR_Coefficient</w:t>
+      </w:r>
+      <w:r>
+        <w:br/>
+      </w:r>
+      <w:r>
+        <w:rPr>
+          <w:rStyle w:val="VerbatimChar"/>
+        </w:rPr>
+        <w:t xml:space="preserve">                          experience_years         0.4932       17850.7023</w:t>
+      </w:r>
+      <w:r>
+        <w:br/>
+      </w:r>
+      <w:r>
+        <w:rPr>
+          <w:rStyle w:val="VerbatimChar"/>
+        </w:rPr>
+        <w:t xml:space="preserve">                                 is_remote         0.0728         201.2772</w:t>
+      </w:r>
+      <w:r>
+        <w:br/>
+      </w:r>
+      <w:r>
+        <w:rPr>
+          <w:rStyle w:val="VerbatimChar"/>
+        </w:rPr>
+        <w:t xml:space="preserve">                         has_data_analysis         0.0426       -7222.0464</w:t>
+      </w:r>
+      <w:r>
+        <w:br/>
+      </w:r>
+      <w:r>
+        <w:rPr>
+          <w:rStyle w:val="VerbatimChar"/>
+        </w:rPr>
+        <w:t xml:space="preserve">has_tableau_business_intelligence_software         0.0372        -789.6728</w:t>
+      </w:r>
+      <w:r>
+        <w:br/>
+      </w:r>
+      <w:r>
+        <w:rPr>
+          <w:rStyle w:val="VerbatimChar"/>
+        </w:rPr>
+        <w:t xml:space="preserve">                   has_amazon_web_services         0.0361        3354.0141</w:t>
+      </w:r>
+      <w:r>
+        <w:br/>
+      </w:r>
+      <w:r>
+        <w:rPr>
+          <w:rStyle w:val="VerbatimChar"/>
+        </w:rPr>
+        <w:t xml:space="preserve">              has_sql_programming_language         0.0350       -1087.0998</w:t>
+      </w:r>
+      <w:r>
+        <w:br/>
+      </w:r>
+      <w:r>
+        <w:rPr>
+          <w:rStyle w:val="VerbatimChar"/>
+        </w:rPr>
+        <w:t xml:space="preserve">                            has_statistics         0.0302       -1298.4926</w:t>
+      </w:r>
+      <w:r>
+        <w:br/>
+      </w:r>
+      <w:r>
+        <w:rPr>
+          <w:rStyle w:val="VerbatimChar"/>
+        </w:rPr>
+        <w:t xml:space="preserve">           has_python_programming_language         0.0300        5665.9793</w:t>
+      </w:r>
+      <w:r>
+        <w:br/>
+      </w:r>
+      <w:r>
+        <w:rPr>
+          <w:rStyle w:val="VerbatimChar"/>
+        </w:rPr>
+        <w:t xml:space="preserve">                      has_machine_learning         0.0265        1501.0951</w:t>
+      </w:r>
+      <w:r>
+        <w:br/>
+      </w:r>
+      <w:r>
+        <w:rPr>
+          <w:rStyle w:val="VerbatimChar"/>
+        </w:rPr>
+        <w:t xml:space="preserve">                          has_data_science         0.0261        1297.6624</w:t>
+      </w:r>
+      <w:r>
+        <w:br/>
+      </w:r>
+      <w:r>
+        <w:rPr>
+          <w:rStyle w:val="VerbatimChar"/>
+        </w:rPr>
+        <w:t xml:space="preserve">                              has_big_data         0.0257        3255.5115</w:t>
+      </w:r>
+      <w:r>
+        <w:br/>
+      </w:r>
+      <w:r>
+        <w:rPr>
+          <w:rStyle w:val="VerbatimChar"/>
+        </w:rPr>
+        <w:t xml:space="preserve">                    has_data_visualization         0.0249        -524.2779</w:t>
+      </w:r>
+      <w:r>
+        <w:br/>
+      </w:r>
+      <w:r>
+        <w:rPr>
+          <w:rStyle w:val="VerbatimChar"/>
+        </w:rPr>
+        <w:t xml:space="preserve">               has_artificial_intelligence         0.0239        1905.1339</w:t>
+      </w:r>
+      <w:r>
+        <w:br/>
+      </w:r>
+      <w:r>
+        <w:rPr>
+          <w:rStyle w:val="VerbatimChar"/>
+        </w:rPr>
+        <w:t xml:space="preserve">                              has_power_bi         0.0232       -1737.9884</w:t>
+      </w:r>
+      <w:r>
+        <w:br/>
+      </w:r>
+      <w:r>
+        <w:rPr>
+          <w:rStyle w:val="VerbatimChar"/>
+        </w:rPr>
+        <w:t xml:space="preserve">                has_r_programming_language         0.0193       -2811.3382</w:t>
+      </w:r>
+      <w:r>
+        <w:br/>
+      </w:r>
+      <w:r>
+        <w:br/>
+      </w:r>
+      <w:r>
+        <w:rPr>
+          <w:rStyle w:val="VerbatimChar"/>
+        </w:rPr>
+        <w:t xml:space="preserve">Multiple Linear Regression Intercept: 117744.2020</w:t>
+      </w:r>
+      <w:r>
+        <w:br/>
+      </w:r>
+      <w:r>
+        <w:br/>
+      </w:r>
+      <w:r>
+        <w:rPr>
+          <w:rStyle w:val="VerbatimChar"/>
+        </w:rPr>
         <w:t xml:space="preserve">Note:</w:t>
       </w:r>
       <w:r>
@@ -13113,7 +13497,7 @@
         <w:rPr>
           <w:rStyle w:val="VerbatimChar"/>
         </w:rPr>
-        <w:t xml:space="preserve">- LR Coefficients show the direction and strength of linear relationships with the target.</w:t>
+        <w:t xml:space="preserve">- MLR Coefficients show the direction and strength of linear relationships with the target.</w:t>
       </w:r>
       <w:r>
         <w:br/>
@@ -13132,6 +13516,15 @@
           <w:rStyle w:val="VerbatimChar"/>
         </w:rPr>
         <w:t xml:space="preserve">- RF Importance reflects how much each feature contributes to model accuracy (non-linear).</w:t>
+      </w:r>
+      <w:r>
+        <w:br/>
+      </w:r>
+      <w:r>
+        <w:rPr>
+          <w:rStyle w:val="VerbatimChar"/>
+        </w:rPr>
+        <w:t xml:space="preserve">- RF does not provide directionality, but captures feature interactions and non-linear effects.</w:t>
       </w:r>
     </w:p>
     <w:p>

</xml_diff>